<commit_message>
Se agrego el Modelo de Negocio.docx hasta el uc 7 y se hicieron los diagramas de comunicacion en el ProyectoFinal.EAP
</commit_message>
<xml_diff>
--- a/Diagramas/CU y DiagCom_Araceli.docx
+++ b/Diagramas/CU y DiagCom_Araceli.docx
@@ -1,6 +1,6 @@
 
 <file path=word/document.xml><?xml version="1.0" encoding="utf-8"?>
-<w:document xmlns:wpc="http://schemas.microsoft.com/office/word/2010/wordprocessingCanvas" xmlns:mc="http://schemas.openxmlformats.org/markup-compatibility/2006" xmlns:o="urn:schemas-microsoft-com:office:office" xmlns:r="http://schemas.openxmlformats.org/officeDocument/2006/relationships" xmlns:m="http://schemas.openxmlformats.org/officeDocument/2006/math" xmlns:v="urn:schemas-microsoft-com:vml" xmlns:wp14="http://schemas.microsoft.com/office/word/2010/wordprocessingDrawing" xmlns:wp="http://schemas.openxmlformats.org/drawingml/2006/wordprocessingDrawing" xmlns:w10="urn:schemas-microsoft-com:office:word" xmlns:w="http://schemas.openxmlformats.org/wordprocessingml/2006/main" xmlns:w14="http://schemas.microsoft.com/office/word/2010/wordml" xmlns:wpg="http://schemas.microsoft.com/office/word/2010/wordprocessingGroup" xmlns:wpi="http://schemas.microsoft.com/office/word/2010/wordprocessingInk" xmlns:wne="http://schemas.microsoft.com/office/word/2006/wordml" xmlns:wps="http://schemas.microsoft.com/office/word/2010/wordprocessingShape" mc:Ignorable="w14 wp14">
+<w:document xmlns:ve="http://schemas.openxmlformats.org/markup-compatibility/2006" xmlns:o="urn:schemas-microsoft-com:office:office" xmlns:r="http://schemas.openxmlformats.org/officeDocument/2006/relationships" xmlns:m="http://schemas.openxmlformats.org/officeDocument/2006/math" xmlns:v="urn:schemas-microsoft-com:vml" xmlns:wp="http://schemas.openxmlformats.org/drawingml/2006/wordprocessingDrawing" xmlns:w10="urn:schemas-microsoft-com:office:word" xmlns:w="http://schemas.openxmlformats.org/wordprocessingml/2006/main" xmlns:wne="http://schemas.microsoft.com/office/word/2006/wordml">
   <w:body>
     <w:p>
       <w:pPr>
@@ -200,7 +200,7 @@
       <w:tblPr>
         <w:tblStyle w:val="Sombreadoclaro-nfasis1"/>
         <w:tblW w:w="0" w:type="auto"/>
-        <w:tblLook w:val="04A0" w:firstRow="1" w:lastRow="0" w:firstColumn="1" w:lastColumn="0" w:noHBand="0" w:noVBand="1"/>
+        <w:tblLook w:val="04A0"/>
       </w:tblPr>
       <w:tblGrid>
         <w:gridCol w:w="4322"/>
@@ -208,11 +208,11 @@
       </w:tblGrid>
       <w:tr>
         <w:trPr>
-          <w:cnfStyle w:val="100000000000" w:firstRow="1" w:lastRow="0" w:firstColumn="0" w:lastColumn="0" w:oddVBand="0" w:evenVBand="0" w:oddHBand="0" w:evenHBand="0" w:firstRowFirstColumn="0" w:firstRowLastColumn="0" w:lastRowFirstColumn="0" w:lastRowLastColumn="0"/>
+          <w:cnfStyle w:val="100000000000"/>
         </w:trPr>
         <w:tc>
           <w:tcPr>
-            <w:cnfStyle w:val="001000000000" w:firstRow="0" w:lastRow="0" w:firstColumn="1" w:lastColumn="0" w:oddVBand="0" w:evenVBand="0" w:oddHBand="0" w:evenHBand="0" w:firstRowFirstColumn="0" w:firstRowLastColumn="0" w:lastRowFirstColumn="0" w:lastRowLastColumn="0"/>
+            <w:cnfStyle w:val="001000000000"/>
             <w:tcW w:w="4322" w:type="dxa"/>
           </w:tcPr>
           <w:p>
@@ -243,7 +243,7 @@
           <w:p>
             <w:pPr>
               <w:textAlignment w:val="baseline"/>
-              <w:cnfStyle w:val="100000000000" w:firstRow="1" w:lastRow="0" w:firstColumn="0" w:lastColumn="0" w:oddVBand="0" w:evenVBand="0" w:oddHBand="0" w:evenHBand="0" w:firstRowFirstColumn="0" w:firstRowLastColumn="0" w:lastRowFirstColumn="0" w:lastRowLastColumn="0"/>
+              <w:cnfStyle w:val="100000000000"/>
               <w:rPr>
                 <w:rFonts w:ascii="Arial" w:eastAsia="Times New Roman" w:hAnsi="Arial" w:cs="Arial"/>
                 <w:b w:val="0"/>
@@ -265,11 +265,11 @@
       </w:tr>
       <w:tr>
         <w:trPr>
-          <w:cnfStyle w:val="000000100000" w:firstRow="0" w:lastRow="0" w:firstColumn="0" w:lastColumn="0" w:oddVBand="0" w:evenVBand="0" w:oddHBand="1" w:evenHBand="0" w:firstRowFirstColumn="0" w:firstRowLastColumn="0" w:lastRowFirstColumn="0" w:lastRowLastColumn="0"/>
+          <w:cnfStyle w:val="000000100000"/>
         </w:trPr>
         <w:tc>
           <w:tcPr>
-            <w:cnfStyle w:val="001000000000" w:firstRow="0" w:lastRow="0" w:firstColumn="1" w:lastColumn="0" w:oddVBand="0" w:evenVBand="0" w:oddHBand="0" w:evenHBand="0" w:firstRowFirstColumn="0" w:firstRowLastColumn="0" w:lastRowFirstColumn="0" w:lastRowLastColumn="0"/>
+            <w:cnfStyle w:val="001000000000"/>
             <w:tcW w:w="4322" w:type="dxa"/>
           </w:tcPr>
           <w:p>
@@ -300,7 +300,7 @@
           <w:p>
             <w:pPr>
               <w:textAlignment w:val="baseline"/>
-              <w:cnfStyle w:val="000000100000" w:firstRow="0" w:lastRow="0" w:firstColumn="0" w:lastColumn="0" w:oddVBand="0" w:evenVBand="0" w:oddHBand="1" w:evenHBand="0" w:firstRowFirstColumn="0" w:firstRowLastColumn="0" w:lastRowFirstColumn="0" w:lastRowLastColumn="0"/>
+              <w:cnfStyle w:val="000000100000"/>
               <w:rPr>
                 <w:rFonts w:ascii="Arial" w:eastAsia="Times New Roman" w:hAnsi="Arial" w:cs="Arial"/>
                 <w:color w:val="000000"/>
@@ -321,7 +321,7 @@
       <w:tr>
         <w:tc>
           <w:tcPr>
-            <w:cnfStyle w:val="001000000000" w:firstRow="0" w:lastRow="0" w:firstColumn="1" w:lastColumn="0" w:oddVBand="0" w:evenVBand="0" w:oddHBand="0" w:evenHBand="0" w:firstRowFirstColumn="0" w:firstRowLastColumn="0" w:lastRowFirstColumn="0" w:lastRowLastColumn="0"/>
+            <w:cnfStyle w:val="001000000000"/>
             <w:tcW w:w="4322" w:type="dxa"/>
           </w:tcPr>
           <w:p>
@@ -352,7 +352,7 @@
           <w:p>
             <w:pPr>
               <w:textAlignment w:val="baseline"/>
-              <w:cnfStyle w:val="000000000000" w:firstRow="0" w:lastRow="0" w:firstColumn="0" w:lastColumn="0" w:oddVBand="0" w:evenVBand="0" w:oddHBand="0" w:evenHBand="0" w:firstRowFirstColumn="0" w:firstRowLastColumn="0" w:lastRowFirstColumn="0" w:lastRowLastColumn="0"/>
+              <w:cnfStyle w:val="000000000000"/>
               <w:rPr>
                 <w:rFonts w:ascii="Arial" w:eastAsia="Times New Roman" w:hAnsi="Arial" w:cs="Arial"/>
                 <w:color w:val="000000"/>
@@ -372,11 +372,11 @@
       </w:tr>
       <w:tr>
         <w:trPr>
-          <w:cnfStyle w:val="000000100000" w:firstRow="0" w:lastRow="0" w:firstColumn="0" w:lastColumn="0" w:oddVBand="0" w:evenVBand="0" w:oddHBand="1" w:evenHBand="0" w:firstRowFirstColumn="0" w:firstRowLastColumn="0" w:lastRowFirstColumn="0" w:lastRowLastColumn="0"/>
+          <w:cnfStyle w:val="000000100000"/>
         </w:trPr>
         <w:tc>
           <w:tcPr>
-            <w:cnfStyle w:val="001000000000" w:firstRow="0" w:lastRow="0" w:firstColumn="1" w:lastColumn="0" w:oddVBand="0" w:evenVBand="0" w:oddHBand="0" w:evenHBand="0" w:firstRowFirstColumn="0" w:firstRowLastColumn="0" w:lastRowFirstColumn="0" w:lastRowLastColumn="0"/>
+            <w:cnfStyle w:val="001000000000"/>
             <w:tcW w:w="4322" w:type="dxa"/>
           </w:tcPr>
           <w:p>
@@ -407,7 +407,7 @@
           <w:p>
             <w:pPr>
               <w:textAlignment w:val="baseline"/>
-              <w:cnfStyle w:val="000000100000" w:firstRow="0" w:lastRow="0" w:firstColumn="0" w:lastColumn="0" w:oddVBand="0" w:evenVBand="0" w:oddHBand="1" w:evenHBand="0" w:firstRowFirstColumn="0" w:firstRowLastColumn="0" w:lastRowFirstColumn="0" w:lastRowLastColumn="0"/>
+              <w:cnfStyle w:val="000000100000"/>
               <w:rPr>
                 <w:rFonts w:ascii="Arial" w:eastAsia="Times New Roman" w:hAnsi="Arial" w:cs="Arial"/>
                 <w:color w:val="000000"/>
@@ -428,7 +428,7 @@
       <w:tr>
         <w:tc>
           <w:tcPr>
-            <w:cnfStyle w:val="001000000000" w:firstRow="0" w:lastRow="0" w:firstColumn="1" w:lastColumn="0" w:oddVBand="0" w:evenVBand="0" w:oddHBand="0" w:evenHBand="0" w:firstRowFirstColumn="0" w:firstRowLastColumn="0" w:lastRowFirstColumn="0" w:lastRowLastColumn="0"/>
+            <w:cnfStyle w:val="001000000000"/>
             <w:tcW w:w="4322" w:type="dxa"/>
           </w:tcPr>
           <w:p>
@@ -459,7 +459,7 @@
           <w:p>
             <w:pPr>
               <w:textAlignment w:val="baseline"/>
-              <w:cnfStyle w:val="000000000000" w:firstRow="0" w:lastRow="0" w:firstColumn="0" w:lastColumn="0" w:oddVBand="0" w:evenVBand="0" w:oddHBand="0" w:evenHBand="0" w:firstRowFirstColumn="0" w:firstRowLastColumn="0" w:lastRowFirstColumn="0" w:lastRowLastColumn="0"/>
+              <w:cnfStyle w:val="000000000000"/>
               <w:rPr>
                 <w:rFonts w:ascii="Arial" w:eastAsia="Times New Roman" w:hAnsi="Arial" w:cs="Arial"/>
                 <w:color w:val="000000"/>
@@ -545,19 +545,7 @@
         <w:rPr>
           <w:rFonts w:ascii="Arial" w:hAnsi="Arial" w:cs="Arial"/>
         </w:rPr>
-        <w:t>Responsable de publicación: empleado de la organización encargado de administrar la</w:t>
-      </w:r>
-      <w:r>
-        <w:rPr>
-          <w:rFonts w:ascii="Arial" w:hAnsi="Arial" w:cs="Arial"/>
-        </w:rPr>
-        <w:t>s</w:t>
-      </w:r>
-      <w:r>
-        <w:rPr>
-          <w:rFonts w:ascii="Arial" w:hAnsi="Arial" w:cs="Arial"/>
-        </w:rPr>
-        <w:t xml:space="preserve"> publicaciones de los clientes.</w:t>
+        <w:t>Responsable de publicación: empleado de la organización encargado de administrar las publicaciones de los clientes.</w:t>
       </w:r>
     </w:p>
     <w:p>
@@ -589,7 +577,7 @@
           <w:left w:w="70" w:type="dxa"/>
           <w:right w:w="70" w:type="dxa"/>
         </w:tblCellMar>
-        <w:tblLook w:val="00A0" w:firstRow="1" w:lastRow="0" w:firstColumn="1" w:lastColumn="0" w:noHBand="0" w:noVBand="0"/>
+        <w:tblLook w:val="00A0"/>
       </w:tblPr>
       <w:tblGrid>
         <w:gridCol w:w="1073"/>
@@ -787,15 +775,6 @@
               </w:rPr>
               <w:t>Paquete:</w:t>
             </w:r>
-            <w:r>
-              <w:rPr>
-                <w:rFonts w:ascii="Arial" w:hAnsi="Arial" w:cs="Arial"/>
-                <w:b/>
-                <w:bCs/>
-                <w:lang w:val="es-AR"/>
-              </w:rPr>
-              <w:t xml:space="preserve"> </w:t>
-            </w:r>
           </w:p>
         </w:tc>
         <w:tc>
@@ -1204,13 +1183,6 @@
                 <w:rFonts w:ascii="Arial" w:hAnsi="Arial" w:cs="Arial"/>
                 <w:lang w:val="es-AR"/>
               </w:rPr>
-              <w:t xml:space="preserve"> </w:t>
-            </w:r>
-            <w:r>
-              <w:rPr>
-                <w:rFonts w:ascii="Arial" w:hAnsi="Arial" w:cs="Arial"/>
-                <w:lang w:val="es-AR"/>
-              </w:rPr>
               <w:fldChar w:fldCharType="begin">
                 <w:ffData>
                   <w:name w:val=""/>
@@ -1435,13 +1407,6 @@
                 <w:rFonts w:ascii="Arial" w:hAnsi="Arial" w:cs="Arial"/>
                 <w:lang w:val="es-AR"/>
               </w:rPr>
-              <w:t xml:space="preserve"> </w:t>
-            </w:r>
-            <w:r>
-              <w:rPr>
-                <w:rFonts w:ascii="Arial" w:hAnsi="Arial" w:cs="Arial"/>
-                <w:lang w:val="es-AR"/>
-              </w:rPr>
               <w:fldChar w:fldCharType="begin">
                 <w:ffData>
                   <w:name w:val="Casilla5"/>
@@ -1929,13 +1894,6 @@
             </w:r>
             <w:r>
               <w:rPr>
-                <w:rFonts w:ascii="Arial" w:hAnsi="Arial" w:cs="Arial"/>
-                <w:lang w:val="es-AR"/>
-              </w:rPr>
-              <w:t xml:space="preserve"> </w:t>
-            </w:r>
-            <w:r>
-              <w:rPr>
                 <w:rFonts w:ascii="Arial" w:eastAsia="Times New Roman" w:hAnsi="Arial" w:cs="Arial"/>
                 <w:bCs/>
                 <w:color w:val="000000"/>
@@ -2071,13 +2029,6 @@
               </w:rPr>
               <w:t>Post- Condiciones</w:t>
             </w:r>
-            <w:r>
-              <w:rPr>
-                <w:rFonts w:ascii="Arial" w:hAnsi="Arial" w:cs="Arial"/>
-                <w:lang w:val="es-AR"/>
-              </w:rPr>
-              <w:t xml:space="preserve"> </w:t>
-            </w:r>
           </w:p>
           <w:p>
             <w:pPr>
@@ -2122,28 +2073,10 @@
             <w:r>
               <w:rPr>
                 <w:rFonts w:ascii="Arial" w:hAnsi="Arial" w:cs="Arial"/>
-                <w:b/>
-                <w:bCs/>
-                <w:lang w:val="es-AR"/>
-              </w:rPr>
-              <w:t xml:space="preserve"> </w:t>
-            </w:r>
-            <w:r>
-              <w:rPr>
-                <w:rFonts w:ascii="Arial" w:hAnsi="Arial" w:cs="Arial"/>
                 <w:bCs/>
                 <w:lang w:val="es-AR"/>
               </w:rPr>
               <w:t xml:space="preserve">se registra los datos </w:t>
-            </w:r>
-            <w:r>
-              <w:rPr>
-                <w:rFonts w:ascii="Arial" w:hAnsi="Arial" w:cs="Arial"/>
-                <w:b/>
-                <w:bCs/>
-                <w:lang w:val="es-AR"/>
-              </w:rPr>
-              <w:t xml:space="preserve"> </w:t>
             </w:r>
             <w:r>
               <w:rPr>
@@ -2617,20 +2550,20 @@
                 <w:lang w:eastAsia="es-ES_tradnl"/>
               </w:rPr>
             </w:pPr>
+            <w:proofErr w:type="gramStart"/>
             <w:r>
               <w:rPr>
                 <w:rFonts w:ascii="Arial" w:eastAsia="Times New Roman" w:hAnsi="Arial" w:cs="Arial"/>
                 <w:lang w:eastAsia="es-ES_tradnl"/>
               </w:rPr>
-              <w:t xml:space="preserve"> </w:t>
-            </w:r>
-            <w:proofErr w:type="gramStart"/>
+              <w:t>2.A.1</w:t>
+            </w:r>
             <w:r>
               <w:rPr>
                 <w:rFonts w:ascii="Arial" w:eastAsia="Times New Roman" w:hAnsi="Arial" w:cs="Arial"/>
                 <w:lang w:eastAsia="es-ES_tradnl"/>
               </w:rPr>
-              <w:t>2.A.1</w:t>
+              <w:t>El</w:t>
             </w:r>
             <w:proofErr w:type="gramEnd"/>
             <w:r>
@@ -2638,14 +2571,7 @@
                 <w:rFonts w:ascii="Arial" w:eastAsia="Times New Roman" w:hAnsi="Arial" w:cs="Arial"/>
                 <w:lang w:eastAsia="es-ES_tradnl"/>
               </w:rPr>
-              <w:t xml:space="preserve"> </w:t>
-            </w:r>
-            <w:r>
-              <w:rPr>
-                <w:rFonts w:ascii="Arial" w:eastAsia="Times New Roman" w:hAnsi="Arial" w:cs="Arial"/>
-                <w:lang w:eastAsia="es-ES_tradnl"/>
-              </w:rPr>
-              <w:t xml:space="preserve">El RE </w:t>
+              <w:t xml:space="preserve"> RE </w:t>
             </w:r>
             <w:r>
               <w:rPr>
@@ -3334,15 +3260,6 @@
                 <w:lang w:val="es-AR"/>
               </w:rPr>
               <w:t>Fuente</w:t>
-            </w:r>
-            <w:r>
-              <w:rPr>
-                <w:rFonts w:ascii="Arial" w:hAnsi="Arial" w:cs="Arial"/>
-                <w:b/>
-                <w:bCs/>
-                <w:lang w:val="es-AR"/>
-              </w:rPr>
-              <w:t xml:space="preserve"> </w:t>
             </w:r>
             <w:r>
               <w:rPr>
@@ -4107,10 +4024,10 @@
       <w:r>
         <w:rPr>
           <w:noProof/>
-          <w:lang w:eastAsia="es-ES_tradnl"/>
+          <w:lang w:val="es-ES" w:eastAsia="es-ES"/>
         </w:rPr>
         <w:drawing>
-          <wp:inline distT="0" distB="0" distL="0" distR="0" wp14:anchorId="7A1A92BA" wp14:editId="453DA993">
+          <wp:inline distT="0" distB="0" distL="0" distR="0">
             <wp:extent cx="4068934" cy="1504950"/>
             <wp:effectExtent l="0" t="0" r="8255" b="0"/>
             <wp:docPr id="1" name="Imagen 1"/>
@@ -4125,7 +4042,7 @@
                     <pic:cNvPicPr/>
                   </pic:nvPicPr>
                   <pic:blipFill rotWithShape="1">
-                    <a:blip r:embed="rId6"/>
+                    <a:blip r:embed="rId5"/>
                     <a:srcRect l="42328" t="30114" r="31922" b="52947"/>
                     <a:stretch/>
                   </pic:blipFill>
@@ -4142,7 +4059,7 @@
                     </a:ln>
                     <a:extLst>
                       <a:ext uri="{53640926-AAD7-44D8-BBD7-CCE9431645EC}">
-                        <a14:shadowObscured xmlns:a14="http://schemas.microsoft.com/office/drawing/2010/main"/>
+                        <a14:shadowObscured xmlns:a14="http://schemas.microsoft.com/office/drawing/2010/main" xmlns:wps="http://schemas.microsoft.com/office/word/2010/wordprocessingShape" xmlns:wpi="http://schemas.microsoft.com/office/word/2010/wordprocessingInk" xmlns:wpg="http://schemas.microsoft.com/office/word/2010/wordprocessingGroup" xmlns:w14="http://schemas.microsoft.com/office/word/2010/wordml" xmlns:w="http://schemas.openxmlformats.org/wordprocessingml/2006/main" xmlns:w10="urn:schemas-microsoft-com:office:word" xmlns:wp14="http://schemas.microsoft.com/office/word/2010/wordprocessingDrawing" xmlns:v="urn:schemas-microsoft-com:vml" xmlns:o="urn:schemas-microsoft-com:office:office" xmlns:mc="http://schemas.openxmlformats.org/markup-compatibility/2006" xmlns:wpc="http://schemas.microsoft.com/office/word/2010/wordprocessingCanvas" xmlns=""/>
                       </a:ext>
                     </a:extLst>
                   </pic:spPr>
@@ -4171,7 +4088,7 @@
           <w:left w:w="70" w:type="dxa"/>
           <w:right w:w="70" w:type="dxa"/>
         </w:tblCellMar>
-        <w:tblLook w:val="00A0" w:firstRow="1" w:lastRow="0" w:firstColumn="1" w:lastColumn="0" w:noHBand="0" w:noVBand="0"/>
+        <w:tblLook w:val="00A0"/>
       </w:tblPr>
       <w:tblGrid>
         <w:gridCol w:w="1073"/>
@@ -4999,13 +4916,6 @@
                 <w:rFonts w:ascii="Arial" w:hAnsi="Arial" w:cs="Arial"/>
                 <w:lang w:val="es-AR"/>
               </w:rPr>
-              <w:t xml:space="preserve"> </w:t>
-            </w:r>
-            <w:r>
-              <w:rPr>
-                <w:rFonts w:ascii="Arial" w:hAnsi="Arial" w:cs="Arial"/>
-                <w:lang w:val="es-AR"/>
-              </w:rPr>
               <w:fldChar w:fldCharType="begin">
                 <w:ffData>
                   <w:name w:val="Casilla5"/>
@@ -5265,7 +5175,14 @@
                 <w:rFonts w:ascii="Arial" w:hAnsi="Arial" w:cs="Arial"/>
                 <w:lang w:val="es-AR"/>
               </w:rPr>
-              <w:t>: Administrador</w:t>
+              <w:t xml:space="preserve">: </w:t>
+            </w:r>
+            <w:r>
+              <w:rPr>
+                <w:rFonts w:ascii="Arial" w:hAnsi="Arial" w:cs="Arial"/>
+                <w:lang w:val="es-AR"/>
+              </w:rPr>
+              <w:t>Cliente</w:t>
             </w:r>
           </w:p>
         </w:tc>
@@ -5489,13 +5406,6 @@
                 <w:rFonts w:ascii="Arial" w:hAnsi="Arial" w:cs="Arial"/>
                 <w:lang w:val="es-AR"/>
               </w:rPr>
-              <w:t xml:space="preserve"> </w:t>
-            </w:r>
-            <w:r>
-              <w:rPr>
-                <w:rFonts w:ascii="Arial" w:hAnsi="Arial" w:cs="Arial"/>
-                <w:lang w:val="es-AR"/>
-              </w:rPr>
               <w:t>registrar cancelación de una subscripción de un usuario.</w:t>
             </w:r>
           </w:p>
@@ -5548,14 +5458,7 @@
                 <w:rFonts w:ascii="Arial" w:hAnsi="Arial" w:cs="Arial"/>
                 <w:lang w:val="es-AR"/>
               </w:rPr>
-              <w:t xml:space="preserve">el cliente </w:t>
-            </w:r>
-            <w:r>
-              <w:rPr>
-                <w:rFonts w:ascii="Arial" w:hAnsi="Arial" w:cs="Arial"/>
-                <w:lang w:val="es-AR"/>
-              </w:rPr>
-              <w:t>ha violado alguna de las normas y condiciones del negocio.</w:t>
+              <w:t>no aplica.</w:t>
             </w:r>
           </w:p>
         </w:tc>
@@ -5596,13 +5499,6 @@
               </w:rPr>
               <w:t>Post- Condiciones</w:t>
             </w:r>
-            <w:r>
-              <w:rPr>
-                <w:rFonts w:ascii="Arial" w:hAnsi="Arial" w:cs="Arial"/>
-                <w:lang w:val="es-AR"/>
-              </w:rPr>
-              <w:t xml:space="preserve"> </w:t>
-            </w:r>
           </w:p>
           <w:p>
             <w:pPr>
@@ -5650,7 +5546,7 @@
                 <w:bCs/>
                 <w:lang w:val="es-AR"/>
               </w:rPr>
-              <w:t>ser registro la cancelación de la subscripción del usuario.</w:t>
+              <w:t>se cancela la subscripción del cliente.</w:t>
             </w:r>
           </w:p>
         </w:tc>
@@ -5722,7 +5618,34 @@
                 <w:bCs/>
                 <w:lang w:val="es-AR"/>
               </w:rPr>
-              <w:t>el usuario es participe de un alquiler activo.</w:t>
+              <w:t>el cliente no existe.</w:t>
+            </w:r>
+          </w:p>
+          <w:p>
+            <w:pPr>
+              <w:spacing w:after="0" w:line="0" w:lineRule="atLeast"/>
+              <w:rPr>
+                <w:rFonts w:ascii="Arial" w:hAnsi="Arial" w:cs="Arial"/>
+                <w:bCs/>
+                <w:lang w:val="es-AR"/>
+              </w:rPr>
+            </w:pPr>
+            <w:r>
+              <w:rPr>
+                <w:rFonts w:ascii="Arial" w:hAnsi="Arial" w:cs="Arial"/>
+                <w:b/>
+                <w:bCs/>
+                <w:lang w:val="es-AR"/>
+              </w:rPr>
+              <w:t xml:space="preserve">Fracaso 2: </w:t>
+            </w:r>
+            <w:r>
+              <w:rPr>
+                <w:rFonts w:ascii="Arial" w:hAnsi="Arial" w:cs="Arial"/>
+                <w:bCs/>
+                <w:lang w:val="es-AR"/>
+              </w:rPr>
+              <w:t>el cliente participa de un alquiler activo.</w:t>
             </w:r>
           </w:p>
         </w:tc>
@@ -5844,21 +5767,14 @@
                 <w:rFonts w:ascii="Arial" w:hAnsi="Arial" w:cs="Arial"/>
                 <w:lang w:val="es-AR"/>
               </w:rPr>
-              <w:t xml:space="preserve">El caso de uso comienza cuando el ADM detecta una violación a las normas y/o condiciones del negocio por parte de un </w:t>
-            </w:r>
-            <w:r>
-              <w:rPr>
-                <w:rFonts w:ascii="Arial" w:hAnsi="Arial" w:cs="Arial"/>
-                <w:lang w:val="es-AR"/>
-              </w:rPr>
-              <w:t>usuario</w:t>
-            </w:r>
-            <w:r>
-              <w:rPr>
-                <w:rFonts w:ascii="Arial" w:hAnsi="Arial" w:cs="Arial"/>
-                <w:lang w:val="es-AR"/>
-              </w:rPr>
-              <w:t>.</w:t>
+              <w:t>El caso de uso comienza cuando e</w:t>
+            </w:r>
+            <w:r>
+              <w:rPr>
+                <w:rFonts w:ascii="Arial" w:hAnsi="Arial" w:cs="Arial"/>
+                <w:lang w:val="es-AR"/>
+              </w:rPr>
+              <w:t>l cliente se acerca a la EA para cancelar su subscripción.</w:t>
             </w:r>
           </w:p>
         </w:tc>
@@ -5922,14 +5838,28 @@
                 <w:rFonts w:ascii="Arial" w:hAnsi="Arial" w:cs="Arial"/>
                 <w:lang w:val="es-AR"/>
               </w:rPr>
-              <w:t xml:space="preserve">El ADM </w:t>
-            </w:r>
-            <w:r>
-              <w:rPr>
-                <w:rFonts w:ascii="Arial" w:hAnsi="Arial" w:cs="Arial"/>
-                <w:lang w:val="es-AR"/>
-              </w:rPr>
-              <w:t xml:space="preserve"> verificar que el usuario no sea participe de una alquiler de producto activo y no lo es.</w:t>
+              <w:t>El RE</w:t>
+            </w:r>
+            <w:r>
+              <w:rPr>
+                <w:rFonts w:ascii="Arial" w:hAnsi="Arial" w:cs="Arial"/>
+                <w:lang w:val="es-AR"/>
+              </w:rPr>
+              <w:t xml:space="preserve"> </w:t>
+            </w:r>
+            <w:r>
+              <w:rPr>
+                <w:rFonts w:ascii="Arial" w:hAnsi="Arial" w:cs="Arial"/>
+                <w:lang w:val="es-AR"/>
+              </w:rPr>
+              <w:t xml:space="preserve"> verificar que el </w:t>
+            </w:r>
+            <w:r>
+              <w:rPr>
+                <w:rFonts w:ascii="Arial" w:hAnsi="Arial" w:cs="Arial"/>
+                <w:lang w:val="es-AR"/>
+              </w:rPr>
+              <w:t>cliente existe en la EA y existe.</w:t>
             </w:r>
           </w:p>
         </w:tc>
@@ -5970,23 +5900,7 @@
                 <w:szCs w:val="22"/>
                 <w:lang w:val="es-AR" w:eastAsia="en-US"/>
               </w:rPr>
-              <w:t xml:space="preserve">  El cliente es participe en al menos un alqu</w:t>
-            </w:r>
-            <w:r>
-              <w:rPr>
-                <w:rFonts w:ascii="Arial" w:hAnsi="Arial" w:cs="Arial"/>
-                <w:szCs w:val="22"/>
-                <w:lang w:val="es-AR" w:eastAsia="en-US"/>
-              </w:rPr>
-              <w:t>iler activo</w:t>
-            </w:r>
-            <w:r>
-              <w:rPr>
-                <w:rFonts w:ascii="Arial" w:hAnsi="Arial" w:cs="Arial"/>
-                <w:szCs w:val="22"/>
-                <w:lang w:val="es-AR" w:eastAsia="en-US"/>
-              </w:rPr>
-              <w:t>.</w:t>
+              <w:t xml:space="preserve">  El cliente no existe.</w:t>
             </w:r>
           </w:p>
           <w:p>
@@ -6015,15 +5929,7 @@
                 <w:szCs w:val="22"/>
                 <w:lang w:val="es-AR" w:eastAsia="en-US"/>
               </w:rPr>
-              <w:t xml:space="preserve"> El ADM </w:t>
-            </w:r>
-            <w:r>
-              <w:rPr>
-                <w:rFonts w:ascii="Arial" w:hAnsi="Arial" w:cs="Arial"/>
-                <w:szCs w:val="22"/>
-                <w:lang w:val="es-AR" w:eastAsia="en-US"/>
-              </w:rPr>
-              <w:t>obtiene la última fecha de vencimiento del alquiler activo en el que participa el usuario.</w:t>
+              <w:t xml:space="preserve"> Se cancela el caso de uso.</w:t>
             </w:r>
           </w:p>
           <w:p>
@@ -6036,24 +5942,6 @@
                 <w:lang w:val="es-AR" w:eastAsia="en-US"/>
               </w:rPr>
             </w:pPr>
-            <w:proofErr w:type="gramStart"/>
-            <w:r>
-              <w:rPr>
-                <w:rFonts w:ascii="Arial" w:hAnsi="Arial" w:cs="Arial"/>
-                <w:szCs w:val="22"/>
-                <w:lang w:val="es-AR" w:eastAsia="en-US"/>
-              </w:rPr>
-              <w:t>2.A.2</w:t>
-            </w:r>
-            <w:proofErr w:type="gramEnd"/>
-            <w:r>
-              <w:rPr>
-                <w:rFonts w:ascii="Arial" w:hAnsi="Arial" w:cs="Arial"/>
-                <w:szCs w:val="22"/>
-                <w:lang w:val="es-AR" w:eastAsia="en-US"/>
-              </w:rPr>
-              <w:t xml:space="preserve"> El ADM deja registrado este dato, para que llegada esta fecha se active nuevamente el proceso de cancelación de subscripción.</w:t>
-            </w:r>
           </w:p>
           <w:p>
             <w:pPr>
@@ -6065,24 +5953,28 @@
                 <w:lang w:val="es-AR" w:eastAsia="en-US"/>
               </w:rPr>
             </w:pPr>
-            <w:proofErr w:type="gramStart"/>
-            <w:r>
-              <w:rPr>
-                <w:rFonts w:ascii="Arial" w:hAnsi="Arial" w:cs="Arial"/>
-                <w:szCs w:val="22"/>
-                <w:lang w:val="es-AR" w:eastAsia="en-US"/>
-              </w:rPr>
-              <w:t>2.A.3</w:t>
-            </w:r>
-            <w:proofErr w:type="gramEnd"/>
-            <w:r>
-              <w:rPr>
-                <w:rFonts w:ascii="Arial" w:hAnsi="Arial" w:cs="Arial"/>
-                <w:szCs w:val="22"/>
-                <w:lang w:val="es-AR" w:eastAsia="en-US"/>
-              </w:rPr>
-              <w:t xml:space="preserve"> Se cancela el caso de uso.</w:t>
-            </w:r>
+          </w:p>
+          <w:p>
+            <w:pPr>
+              <w:pStyle w:val="Textoindependiente"/>
+              <w:spacing w:line="276" w:lineRule="auto"/>
+              <w:rPr>
+                <w:rFonts w:ascii="Arial" w:hAnsi="Arial" w:cs="Arial"/>
+                <w:szCs w:val="22"/>
+                <w:lang w:val="es-AR" w:eastAsia="en-US"/>
+              </w:rPr>
+            </w:pPr>
+          </w:p>
+          <w:p>
+            <w:pPr>
+              <w:pStyle w:val="Textoindependiente"/>
+              <w:spacing w:line="276" w:lineRule="auto"/>
+              <w:rPr>
+                <w:rFonts w:ascii="Arial" w:hAnsi="Arial" w:cs="Arial"/>
+                <w:szCs w:val="22"/>
+                <w:lang w:val="es-AR" w:eastAsia="en-US"/>
+              </w:rPr>
+            </w:pPr>
           </w:p>
         </w:tc>
       </w:tr>
@@ -6116,7 +6008,7 @@
                 <w:rFonts w:ascii="Arial" w:hAnsi="Arial" w:cs="Arial"/>
                 <w:lang w:val="es-AR"/>
               </w:rPr>
-              <w:t>3- El ADM verifica que el usuario no posea una publicación activa y no posee.</w:t>
+              <w:t>3- El RE verifica que el cliente no participe de algún alquiler activo y no participa.</w:t>
             </w:r>
           </w:p>
         </w:tc>
@@ -6133,135 +6025,95 @@
           </w:tcPr>
           <w:p>
             <w:pPr>
-              <w:spacing w:after="0" w:line="240" w:lineRule="auto"/>
-              <w:rPr>
-                <w:rFonts w:ascii="Arial" w:eastAsia="Times New Roman" w:hAnsi="Arial" w:cs="Arial"/>
-                <w:lang w:eastAsia="es-ES_tradnl"/>
+              <w:pStyle w:val="Textoindependiente"/>
+              <w:spacing w:line="276" w:lineRule="auto"/>
+              <w:rPr>
+                <w:rFonts w:ascii="Arial" w:hAnsi="Arial" w:cs="Arial"/>
+                <w:szCs w:val="22"/>
+                <w:lang w:val="es-AR" w:eastAsia="en-US"/>
               </w:rPr>
             </w:pPr>
             <w:proofErr w:type="gramStart"/>
             <w:r>
               <w:rPr>
-                <w:rFonts w:ascii="Arial" w:eastAsia="Times New Roman" w:hAnsi="Arial" w:cs="Arial"/>
-                <w:lang w:eastAsia="es-ES_tradnl"/>
+                <w:rFonts w:ascii="Arial" w:hAnsi="Arial" w:cs="Arial"/>
+                <w:szCs w:val="22"/>
+                <w:lang w:val="es-AR" w:eastAsia="en-US"/>
               </w:rPr>
               <w:t>3.A</w:t>
             </w:r>
             <w:proofErr w:type="gramEnd"/>
             <w:r>
               <w:rPr>
-                <w:rFonts w:ascii="Arial" w:eastAsia="Times New Roman" w:hAnsi="Arial" w:cs="Arial"/>
-                <w:lang w:eastAsia="es-ES_tradnl"/>
-              </w:rPr>
-              <w:t xml:space="preserve"> El cliente posee al menos una publicación activa.</w:t>
-            </w:r>
-          </w:p>
-          <w:p>
-            <w:pPr>
-              <w:spacing w:after="0" w:line="240" w:lineRule="auto"/>
-              <w:rPr>
-                <w:rFonts w:ascii="Arial" w:eastAsia="Times New Roman" w:hAnsi="Arial" w:cs="Arial"/>
-                <w:lang w:eastAsia="es-ES_tradnl"/>
+                <w:rFonts w:ascii="Arial" w:hAnsi="Arial" w:cs="Arial"/>
+                <w:szCs w:val="22"/>
+                <w:lang w:val="es-AR" w:eastAsia="en-US"/>
+              </w:rPr>
+              <w:t xml:space="preserve">  El cliente es participe en al menos un alquiler activo.</w:t>
+            </w:r>
+          </w:p>
+          <w:p>
+            <w:pPr>
+              <w:pStyle w:val="Textoindependiente"/>
+              <w:spacing w:line="276" w:lineRule="auto"/>
+              <w:rPr>
+                <w:rFonts w:ascii="Arial" w:hAnsi="Arial" w:cs="Arial"/>
+                <w:szCs w:val="22"/>
+                <w:lang w:val="es-AR" w:eastAsia="en-US"/>
               </w:rPr>
             </w:pPr>
             <w:proofErr w:type="gramStart"/>
             <w:r>
               <w:rPr>
-                <w:rFonts w:ascii="Arial" w:eastAsia="Times New Roman" w:hAnsi="Arial" w:cs="Arial"/>
-                <w:lang w:eastAsia="es-ES_tradnl"/>
+                <w:rFonts w:ascii="Arial" w:hAnsi="Arial" w:cs="Arial"/>
+                <w:szCs w:val="22"/>
+                <w:lang w:val="es-AR" w:eastAsia="en-US"/>
               </w:rPr>
               <w:t>3.A.1</w:t>
             </w:r>
             <w:proofErr w:type="gramEnd"/>
             <w:r>
               <w:rPr>
-                <w:rFonts w:ascii="Arial" w:eastAsia="Times New Roman" w:hAnsi="Arial" w:cs="Arial"/>
-                <w:lang w:eastAsia="es-ES_tradnl"/>
-              </w:rPr>
-              <w:t xml:space="preserve"> El ADM obtiene las publicaciones </w:t>
-            </w:r>
-            <w:r>
-              <w:rPr>
-                <w:rFonts w:ascii="Arial" w:eastAsia="Times New Roman" w:hAnsi="Arial" w:cs="Arial"/>
-                <w:lang w:eastAsia="es-ES_tradnl"/>
+                <w:rFonts w:ascii="Arial" w:hAnsi="Arial" w:cs="Arial"/>
+                <w:szCs w:val="22"/>
+                <w:lang w:val="es-AR" w:eastAsia="en-US"/>
+              </w:rPr>
+              <w:t xml:space="preserve"> El RE obtiene la última fecha de vencimiento del alquiler activo en el que participa el usuario y </w:t>
+            </w:r>
+            <w:r>
+              <w:rPr>
+                <w:rFonts w:ascii="Arial" w:hAnsi="Arial" w:cs="Arial"/>
+                <w:szCs w:val="22"/>
+                <w:lang w:val="es-AR" w:eastAsia="en-US"/>
+              </w:rPr>
+              <w:t>le informa al cliente que no puede cancelar la subscripción.</w:t>
+            </w:r>
+          </w:p>
+          <w:p>
+            <w:pPr>
+              <w:pStyle w:val="Textoindependiente"/>
+              <w:spacing w:line="276" w:lineRule="auto"/>
+              <w:rPr>
+                <w:rFonts w:ascii="Arial" w:hAnsi="Arial" w:cs="Arial"/>
+                <w:szCs w:val="22"/>
+                <w:lang w:val="es-AR" w:eastAsia="en-US"/>
+              </w:rPr>
+            </w:pPr>
+            <w:r>
+              <w:rPr>
+                <w:rFonts w:ascii="Arial" w:hAnsi="Arial" w:cs="Arial"/>
+                <w:szCs w:val="22"/>
+                <w:lang w:val="es-AR" w:eastAsia="en-US"/>
               </w:rPr>
               <w:lastRenderedPageBreak/>
-              <w:t xml:space="preserve">activas </w:t>
-            </w:r>
-            <w:r>
-              <w:rPr>
-                <w:rFonts w:ascii="Arial" w:eastAsia="Times New Roman" w:hAnsi="Arial" w:cs="Arial"/>
-                <w:lang w:eastAsia="es-ES_tradnl"/>
-              </w:rPr>
-              <w:t xml:space="preserve">y </w:t>
-            </w:r>
-            <w:r>
-              <w:rPr>
-                <w:rFonts w:ascii="Arial" w:eastAsia="Times New Roman" w:hAnsi="Arial" w:cs="Arial"/>
-                <w:lang w:eastAsia="es-ES_tradnl"/>
-              </w:rPr>
-              <w:t xml:space="preserve"> las da de baja. Se </w:t>
-            </w:r>
-            <w:r>
-              <w:rPr>
-                <w:rFonts w:ascii="Arial" w:eastAsia="Times New Roman" w:hAnsi="Arial" w:cs="Arial"/>
-                <w:lang w:eastAsia="es-ES_tradnl"/>
-              </w:rPr>
-              <w:t>llama</w:t>
-            </w:r>
-            <w:r>
-              <w:rPr>
-                <w:rFonts w:ascii="Arial" w:eastAsia="Times New Roman" w:hAnsi="Arial" w:cs="Arial"/>
-                <w:lang w:eastAsia="es-ES_tradnl"/>
-              </w:rPr>
-              <w:t xml:space="preserve">  el caso de uso </w:t>
-            </w:r>
-            <w:r>
-              <w:rPr>
-                <w:rFonts w:ascii="Arial" w:eastAsia="Times New Roman" w:hAnsi="Arial" w:cs="Arial"/>
-                <w:lang w:eastAsia="es-ES_tradnl"/>
-              </w:rPr>
-              <w:t>“</w:t>
-            </w:r>
-            <w:r>
-              <w:rPr>
-                <w:rFonts w:ascii="Arial" w:eastAsia="Times New Roman" w:hAnsi="Arial" w:cs="Arial"/>
-                <w:i/>
-                <w:lang w:eastAsia="es-ES_tradnl"/>
-              </w:rPr>
-              <w:t>05-Dar de baja publicación de un producto”</w:t>
-            </w:r>
-            <w:r>
-              <w:rPr>
-                <w:rFonts w:ascii="Arial" w:eastAsia="Times New Roman" w:hAnsi="Arial" w:cs="Arial"/>
-                <w:lang w:eastAsia="es-ES_tradnl"/>
-              </w:rPr>
-              <w:t>.</w:t>
-            </w:r>
-          </w:p>
-          <w:p>
-            <w:pPr>
-              <w:spacing w:after="0" w:line="240" w:lineRule="auto"/>
-              <w:rPr>
-                <w:rFonts w:ascii="Arial" w:eastAsia="Times New Roman" w:hAnsi="Arial" w:cs="Arial"/>
-                <w:lang w:eastAsia="es-ES_tradnl"/>
-              </w:rPr>
-            </w:pPr>
-            <w:proofErr w:type="gramStart"/>
-            <w:r>
-              <w:rPr>
-                <w:rFonts w:ascii="Arial" w:eastAsia="Times New Roman" w:hAnsi="Arial" w:cs="Arial"/>
-                <w:lang w:eastAsia="es-ES_tradnl"/>
-              </w:rPr>
-              <w:t>3.A.2</w:t>
-            </w:r>
-            <w:proofErr w:type="gramEnd"/>
-            <w:r>
-              <w:rPr>
-                <w:rFonts w:ascii="Arial" w:eastAsia="Times New Roman" w:hAnsi="Arial" w:cs="Arial"/>
-                <w:lang w:eastAsia="es-ES_tradnl"/>
-              </w:rPr>
-              <w:t xml:space="preserve">  Fin del curso alternativo.</w:t>
+              <w:t xml:space="preserve">3.A.2 </w:t>
+            </w:r>
+            <w:r>
+              <w:rPr>
+                <w:rFonts w:ascii="Arial" w:hAnsi="Arial" w:cs="Arial"/>
+                <w:lang w:val="es-AR"/>
+              </w:rPr>
+              <w:t>Se cancela el caso de uso</w:t>
             </w:r>
           </w:p>
         </w:tc>
@@ -6297,7 +6149,214 @@
                 <w:lang w:val="es-AR"/>
               </w:rPr>
               <w:lastRenderedPageBreak/>
-              <w:t>4-El ADM cancela la subscripción del usuario infractor, pasando lo a un estado inactivo.</w:t>
+              <w:t>3- El RE</w:t>
+            </w:r>
+            <w:r>
+              <w:rPr>
+                <w:rFonts w:ascii="Arial" w:hAnsi="Arial" w:cs="Arial"/>
+                <w:lang w:val="es-AR"/>
+              </w:rPr>
+              <w:t xml:space="preserve"> verifica que el usuario no posea una publicación activa y no posee.</w:t>
+            </w:r>
+          </w:p>
+        </w:tc>
+        <w:tc>
+          <w:tcPr>
+            <w:tcW w:w="4281" w:type="dxa"/>
+            <w:gridSpan w:val="3"/>
+            <w:tcBorders>
+              <w:top w:val="outset" w:sz="6" w:space="0" w:color="auto"/>
+              <w:left w:val="outset" w:sz="6" w:space="0" w:color="auto"/>
+              <w:bottom w:val="outset" w:sz="6" w:space="0" w:color="auto"/>
+              <w:right w:val="outset" w:sz="6" w:space="0" w:color="auto"/>
+            </w:tcBorders>
+          </w:tcPr>
+          <w:p>
+            <w:pPr>
+              <w:spacing w:after="0" w:line="240" w:lineRule="auto"/>
+              <w:rPr>
+                <w:rFonts w:ascii="Arial" w:eastAsia="Times New Roman" w:hAnsi="Arial" w:cs="Arial"/>
+                <w:lang w:eastAsia="es-ES_tradnl"/>
+              </w:rPr>
+            </w:pPr>
+            <w:proofErr w:type="gramStart"/>
+            <w:r>
+              <w:rPr>
+                <w:rFonts w:ascii="Arial" w:eastAsia="Times New Roman" w:hAnsi="Arial" w:cs="Arial"/>
+                <w:lang w:eastAsia="es-ES_tradnl"/>
+              </w:rPr>
+              <w:t>3.A</w:t>
+            </w:r>
+            <w:proofErr w:type="gramEnd"/>
+            <w:r>
+              <w:rPr>
+                <w:rFonts w:ascii="Arial" w:eastAsia="Times New Roman" w:hAnsi="Arial" w:cs="Arial"/>
+                <w:lang w:eastAsia="es-ES_tradnl"/>
+              </w:rPr>
+              <w:t xml:space="preserve"> El cliente posee al menos una publicación activa.</w:t>
+            </w:r>
+          </w:p>
+          <w:p>
+            <w:pPr>
+              <w:spacing w:after="0" w:line="240" w:lineRule="auto"/>
+              <w:rPr>
+                <w:rFonts w:ascii="Arial" w:eastAsia="Times New Roman" w:hAnsi="Arial" w:cs="Arial"/>
+                <w:lang w:eastAsia="es-ES_tradnl"/>
+              </w:rPr>
+            </w:pPr>
+            <w:proofErr w:type="gramStart"/>
+            <w:r>
+              <w:rPr>
+                <w:rFonts w:ascii="Arial" w:eastAsia="Times New Roman" w:hAnsi="Arial" w:cs="Arial"/>
+                <w:lang w:eastAsia="es-ES_tradnl"/>
+              </w:rPr>
+              <w:t>3.A.1</w:t>
+            </w:r>
+            <w:proofErr w:type="gramEnd"/>
+            <w:r>
+              <w:rPr>
+                <w:rFonts w:ascii="Arial" w:eastAsia="Times New Roman" w:hAnsi="Arial" w:cs="Arial"/>
+                <w:lang w:eastAsia="es-ES_tradnl"/>
+              </w:rPr>
+              <w:t xml:space="preserve"> El RE</w:t>
+            </w:r>
+            <w:r>
+              <w:rPr>
+                <w:rFonts w:ascii="Arial" w:eastAsia="Times New Roman" w:hAnsi="Arial" w:cs="Arial"/>
+                <w:lang w:eastAsia="es-ES_tradnl"/>
+              </w:rPr>
+              <w:t xml:space="preserve"> obtiene las publicaciones activas </w:t>
+            </w:r>
+            <w:r>
+              <w:rPr>
+                <w:rFonts w:ascii="Arial" w:eastAsia="Times New Roman" w:hAnsi="Arial" w:cs="Arial"/>
+                <w:lang w:eastAsia="es-ES_tradnl"/>
+              </w:rPr>
+              <w:t xml:space="preserve">y </w:t>
+            </w:r>
+            <w:r>
+              <w:rPr>
+                <w:rFonts w:ascii="Arial" w:eastAsia="Times New Roman" w:hAnsi="Arial" w:cs="Arial"/>
+                <w:lang w:eastAsia="es-ES_tradnl"/>
+              </w:rPr>
+              <w:t xml:space="preserve"> las da de baja. Se </w:t>
+            </w:r>
+            <w:r>
+              <w:rPr>
+                <w:rFonts w:ascii="Arial" w:eastAsia="Times New Roman" w:hAnsi="Arial" w:cs="Arial"/>
+                <w:lang w:eastAsia="es-ES_tradnl"/>
+              </w:rPr>
+              <w:t>llama</w:t>
+            </w:r>
+            <w:r>
+              <w:rPr>
+                <w:rFonts w:ascii="Arial" w:eastAsia="Times New Roman" w:hAnsi="Arial" w:cs="Arial"/>
+                <w:lang w:eastAsia="es-ES_tradnl"/>
+              </w:rPr>
+              <w:t xml:space="preserve">  el caso de uso </w:t>
+            </w:r>
+            <w:r>
+              <w:rPr>
+                <w:rFonts w:ascii="Arial" w:eastAsia="Times New Roman" w:hAnsi="Arial" w:cs="Arial"/>
+                <w:lang w:eastAsia="es-ES_tradnl"/>
+              </w:rPr>
+              <w:t>“</w:t>
+            </w:r>
+            <w:r>
+              <w:rPr>
+                <w:rFonts w:ascii="Arial" w:eastAsia="Times New Roman" w:hAnsi="Arial" w:cs="Arial"/>
+                <w:i/>
+                <w:lang w:eastAsia="es-ES_tradnl"/>
+              </w:rPr>
+              <w:t>05-Dar de baja publicación de un producto”</w:t>
+            </w:r>
+            <w:r>
+              <w:rPr>
+                <w:rFonts w:ascii="Arial" w:eastAsia="Times New Roman" w:hAnsi="Arial" w:cs="Arial"/>
+                <w:lang w:eastAsia="es-ES_tradnl"/>
+              </w:rPr>
+              <w:t>.</w:t>
+            </w:r>
+          </w:p>
+          <w:p>
+            <w:pPr>
+              <w:spacing w:after="0" w:line="240" w:lineRule="auto"/>
+              <w:rPr>
+                <w:rFonts w:ascii="Arial" w:eastAsia="Times New Roman" w:hAnsi="Arial" w:cs="Arial"/>
+                <w:lang w:eastAsia="es-ES_tradnl"/>
+              </w:rPr>
+            </w:pPr>
+            <w:proofErr w:type="gramStart"/>
+            <w:r>
+              <w:rPr>
+                <w:rFonts w:ascii="Arial" w:eastAsia="Times New Roman" w:hAnsi="Arial" w:cs="Arial"/>
+                <w:lang w:eastAsia="es-ES_tradnl"/>
+              </w:rPr>
+              <w:t>3.A.2</w:t>
+            </w:r>
+            <w:proofErr w:type="gramEnd"/>
+            <w:r>
+              <w:rPr>
+                <w:rFonts w:ascii="Arial" w:eastAsia="Times New Roman" w:hAnsi="Arial" w:cs="Arial"/>
+                <w:lang w:eastAsia="es-ES_tradnl"/>
+              </w:rPr>
+              <w:t xml:space="preserve">  Fin del curso alternativo.</w:t>
+            </w:r>
+          </w:p>
+        </w:tc>
+      </w:tr>
+      <w:tr>
+        <w:trPr>
+          <w:tblCellSpacing w:w="20" w:type="dxa"/>
+          <w:jc w:val="center"/>
+        </w:trPr>
+        <w:tc>
+          <w:tcPr>
+            <w:tcW w:w="5754" w:type="dxa"/>
+            <w:gridSpan w:val="7"/>
+            <w:tcBorders>
+              <w:top w:val="outset" w:sz="6" w:space="0" w:color="auto"/>
+              <w:left w:val="outset" w:sz="6" w:space="0" w:color="auto"/>
+              <w:bottom w:val="outset" w:sz="6" w:space="0" w:color="auto"/>
+              <w:right w:val="outset" w:sz="6" w:space="0" w:color="auto"/>
+            </w:tcBorders>
+          </w:tcPr>
+          <w:p>
+            <w:pPr>
+              <w:spacing w:after="0"/>
+              <w:jc w:val="both"/>
+              <w:rPr>
+                <w:rFonts w:ascii="Arial" w:hAnsi="Arial" w:cs="Arial"/>
+                <w:lang w:val="es-AR"/>
+              </w:rPr>
+            </w:pPr>
+            <w:r>
+              <w:rPr>
+                <w:rFonts w:ascii="Arial" w:hAnsi="Arial" w:cs="Arial"/>
+                <w:lang w:val="es-AR"/>
+              </w:rPr>
+              <w:t>4-El RE</w:t>
+            </w:r>
+            <w:r>
+              <w:rPr>
+                <w:rFonts w:ascii="Arial" w:hAnsi="Arial" w:cs="Arial"/>
+                <w:lang w:val="es-AR"/>
+              </w:rPr>
+              <w:t xml:space="preserve"> canc</w:t>
+            </w:r>
+            <w:r>
+              <w:rPr>
+                <w:rFonts w:ascii="Arial" w:hAnsi="Arial" w:cs="Arial"/>
+                <w:lang w:val="es-AR"/>
+              </w:rPr>
+              <w:t>ela la subscripción del cliente</w:t>
+            </w:r>
+            <w:r>
+              <w:rPr>
+                <w:rFonts w:ascii="Arial" w:hAnsi="Arial" w:cs="Arial"/>
+                <w:lang w:val="es-AR"/>
+              </w:rPr>
+              <w:t>.</w:t>
             </w:r>
           </w:p>
         </w:tc>
@@ -6480,15 +6539,6 @@
                 <w:lang w:val="es-AR"/>
               </w:rPr>
               <w:t>Fuente</w:t>
-            </w:r>
-            <w:r>
-              <w:rPr>
-                <w:rFonts w:ascii="Arial" w:hAnsi="Arial" w:cs="Arial"/>
-                <w:b/>
-                <w:bCs/>
-                <w:lang w:val="es-AR"/>
-              </w:rPr>
-              <w:t xml:space="preserve"> </w:t>
             </w:r>
             <w:r>
               <w:rPr>
@@ -7193,23 +7243,7 @@
           <w:i/>
           <w:u w:val="single"/>
         </w:rPr>
-        <w:t xml:space="preserve">– CU </w:t>
-      </w:r>
-      <w:r>
-        <w:rPr>
-          <w:rFonts w:ascii="Arial" w:hAnsi="Arial" w:cs="Arial"/>
-          <w:i/>
-          <w:u w:val="single"/>
-        </w:rPr>
-        <w:t xml:space="preserve"> 02</w:t>
-      </w:r>
-      <w:r>
-        <w:rPr>
-          <w:rFonts w:ascii="Arial" w:hAnsi="Arial" w:cs="Arial"/>
-          <w:i/>
-          <w:u w:val="single"/>
-        </w:rPr>
-        <w:t xml:space="preserve"> </w:t>
+        <w:t>– CU  02</w:t>
       </w:r>
       <w:r>
         <w:rPr>
@@ -7235,14 +7269,6 @@
           <w:i/>
           <w:u w:val="single"/>
         </w:rPr>
-        <w:t xml:space="preserve"> </w:t>
-      </w:r>
-      <w:r>
-        <w:rPr>
-          <w:rFonts w:ascii="Arial" w:hAnsi="Arial" w:cs="Arial"/>
-          <w:i/>
-          <w:u w:val="single"/>
-        </w:rPr>
         <w:t>(curso normal)</w:t>
       </w:r>
     </w:p>
@@ -7251,10 +7277,10 @@
       <w:r>
         <w:rPr>
           <w:noProof/>
-          <w:lang w:eastAsia="es-ES_tradnl"/>
+          <w:lang w:val="es-ES" w:eastAsia="es-ES"/>
         </w:rPr>
         <w:drawing>
-          <wp:inline distT="0" distB="0" distL="0" distR="0" wp14:anchorId="58DFBCFB" wp14:editId="5B121BC1">
+          <wp:inline distT="0" distB="0" distL="0" distR="0">
             <wp:extent cx="4162425" cy="2180318"/>
             <wp:effectExtent l="0" t="0" r="0" b="0"/>
             <wp:docPr id="8" name="Imagen 8"/>
@@ -7269,7 +7295,7 @@
                     <pic:cNvPicPr/>
                   </pic:nvPicPr>
                   <pic:blipFill rotWithShape="1">
-                    <a:blip r:embed="rId7"/>
+                    <a:blip r:embed="rId6"/>
                     <a:srcRect l="32099" t="25409" r="23456" b="33184"/>
                     <a:stretch/>
                   </pic:blipFill>
@@ -7286,7 +7312,7 @@
                     </a:ln>
                     <a:extLst>
                       <a:ext uri="{53640926-AAD7-44D8-BBD7-CCE9431645EC}">
-                        <a14:shadowObscured xmlns:a14="http://schemas.microsoft.com/office/drawing/2010/main"/>
+                        <a14:shadowObscured xmlns:a14="http://schemas.microsoft.com/office/drawing/2010/main" xmlns:wps="http://schemas.microsoft.com/office/word/2010/wordprocessingShape" xmlns:wpi="http://schemas.microsoft.com/office/word/2010/wordprocessingInk" xmlns:wpg="http://schemas.microsoft.com/office/word/2010/wordprocessingGroup" xmlns:w14="http://schemas.microsoft.com/office/word/2010/wordml" xmlns:w="http://schemas.openxmlformats.org/wordprocessingml/2006/main" xmlns:w10="urn:schemas-microsoft-com:office:word" xmlns:wp14="http://schemas.microsoft.com/office/word/2010/wordprocessingDrawing" xmlns:v="urn:schemas-microsoft-com:vml" xmlns:o="urn:schemas-microsoft-com:office:office" xmlns:mc="http://schemas.openxmlformats.org/markup-compatibility/2006" xmlns:wpc="http://schemas.microsoft.com/office/word/2010/wordprocessingCanvas" xmlns=""/>
                       </a:ext>
                     </a:extLst>
                   </pic:spPr>
@@ -7319,7 +7345,7 @@
           <w:left w:w="70" w:type="dxa"/>
           <w:right w:w="70" w:type="dxa"/>
         </w:tblCellMar>
-        <w:tblLook w:val="00A0" w:firstRow="1" w:lastRow="0" w:firstColumn="1" w:lastColumn="0" w:noHBand="0" w:noVBand="0"/>
+        <w:tblLook w:val="00A0"/>
       </w:tblPr>
       <w:tblGrid>
         <w:gridCol w:w="1073"/>
@@ -8157,13 +8183,6 @@
                 <w:rFonts w:ascii="Arial" w:hAnsi="Arial" w:cs="Arial"/>
                 <w:lang w:val="es-AR"/>
               </w:rPr>
-              <w:t xml:space="preserve"> </w:t>
-            </w:r>
-            <w:r>
-              <w:rPr>
-                <w:rFonts w:ascii="Arial" w:hAnsi="Arial" w:cs="Arial"/>
-                <w:lang w:val="es-AR"/>
-              </w:rPr>
               <w:fldChar w:fldCharType="begin">
                 <w:ffData>
                   <w:name w:val=""/>
@@ -8647,13 +8666,6 @@
                 <w:rFonts w:ascii="Arial" w:hAnsi="Arial" w:cs="Arial"/>
                 <w:lang w:val="es-AR"/>
               </w:rPr>
-              <w:t xml:space="preserve"> </w:t>
-            </w:r>
-            <w:r>
-              <w:rPr>
-                <w:rFonts w:ascii="Arial" w:hAnsi="Arial" w:cs="Arial"/>
-                <w:lang w:val="es-AR"/>
-              </w:rPr>
               <w:t>definir las distintas categorías en las que se agruparan los productos a publicitar.</w:t>
             </w:r>
           </w:p>
@@ -8740,13 +8752,6 @@
               </w:rPr>
               <w:t>Post- Condiciones</w:t>
             </w:r>
-            <w:r>
-              <w:rPr>
-                <w:rFonts w:ascii="Arial" w:hAnsi="Arial" w:cs="Arial"/>
-                <w:lang w:val="es-AR"/>
-              </w:rPr>
-              <w:t xml:space="preserve"> </w:t>
-            </w:r>
           </w:p>
           <w:p>
             <w:pPr>
@@ -8994,21 +8999,7 @@
                 <w:rFonts w:ascii="Arial" w:hAnsi="Arial" w:cs="Arial"/>
                 <w:lang w:val="es-AR"/>
               </w:rPr>
-              <w:t xml:space="preserve"> de uso comienza cuando el ADM desea registrar las categorías de productos o desea agregar una nueva categoría a</w:t>
-            </w:r>
-            <w:r>
-              <w:rPr>
-                <w:rFonts w:ascii="Arial" w:hAnsi="Arial" w:cs="Arial"/>
-                <w:lang w:val="es-AR"/>
-              </w:rPr>
-              <w:t xml:space="preserve"> </w:t>
-            </w:r>
-            <w:r>
-              <w:rPr>
-                <w:rFonts w:ascii="Arial" w:hAnsi="Arial" w:cs="Arial"/>
-                <w:lang w:val="es-AR"/>
-              </w:rPr>
-              <w:t>las existentes.</w:t>
+              <w:t xml:space="preserve"> de uso comienza cuando el ADM desea registrar las categorías de productos o desea agregar una nueva categoría alas existentes.</w:t>
             </w:r>
           </w:p>
         </w:tc>
@@ -9331,15 +9322,6 @@
                 <w:lang w:val="es-AR"/>
               </w:rPr>
               <w:t>Fuente</w:t>
-            </w:r>
-            <w:r>
-              <w:rPr>
-                <w:rFonts w:ascii="Arial" w:hAnsi="Arial" w:cs="Arial"/>
-                <w:b/>
-                <w:bCs/>
-                <w:lang w:val="es-AR"/>
-              </w:rPr>
-              <w:t xml:space="preserve"> </w:t>
             </w:r>
             <w:r>
               <w:rPr>
@@ -10015,39 +9997,7 @@
           <w:i/>
           <w:u w:val="single"/>
         </w:rPr>
-        <w:t>– CU  0</w:t>
-      </w:r>
-      <w:r>
-        <w:rPr>
-          <w:rFonts w:ascii="Arial" w:hAnsi="Arial" w:cs="Arial"/>
-          <w:i/>
-          <w:u w:val="single"/>
-        </w:rPr>
-        <w:t>3</w:t>
-      </w:r>
-      <w:r>
-        <w:rPr>
-          <w:rFonts w:ascii="Arial" w:hAnsi="Arial" w:cs="Arial"/>
-          <w:i/>
-          <w:u w:val="single"/>
-        </w:rPr>
-        <w:t xml:space="preserve"> </w:t>
-      </w:r>
-      <w:r>
-        <w:rPr>
-          <w:rFonts w:ascii="Arial" w:hAnsi="Arial" w:cs="Arial"/>
-          <w:i/>
-          <w:u w:val="single"/>
-        </w:rPr>
-        <w:t>Definir categorías de productos</w:t>
-      </w:r>
-      <w:r>
-        <w:rPr>
-          <w:rFonts w:ascii="Arial" w:hAnsi="Arial" w:cs="Arial"/>
-          <w:i/>
-          <w:u w:val="single"/>
-        </w:rPr>
-        <w:t xml:space="preserve"> </w:t>
+        <w:t>– CU  03Definir categorías de productos</w:t>
       </w:r>
       <w:r>
         <w:rPr>
@@ -10066,10 +10016,10 @@
       <w:r>
         <w:rPr>
           <w:noProof/>
-          <w:lang w:eastAsia="es-ES_tradnl"/>
+          <w:lang w:val="es-ES" w:eastAsia="es-ES"/>
         </w:rPr>
         <w:drawing>
-          <wp:inline distT="0" distB="0" distL="0" distR="0" wp14:anchorId="4DC95B58" wp14:editId="40C2294B">
+          <wp:inline distT="0" distB="0" distL="0" distR="0">
             <wp:extent cx="3152775" cy="1693157"/>
             <wp:effectExtent l="0" t="0" r="0" b="2540"/>
             <wp:docPr id="9" name="Imagen 9"/>
@@ -10084,7 +10034,7 @@
                     <pic:cNvPicPr/>
                   </pic:nvPicPr>
                   <pic:blipFill rotWithShape="1">
-                    <a:blip r:embed="rId8"/>
+                    <a:blip r:embed="rId7"/>
                     <a:srcRect l="38625" t="39525" r="32804" b="33184"/>
                     <a:stretch/>
                   </pic:blipFill>
@@ -10101,7 +10051,7 @@
                     </a:ln>
                     <a:extLst>
                       <a:ext uri="{53640926-AAD7-44D8-BBD7-CCE9431645EC}">
-                        <a14:shadowObscured xmlns:a14="http://schemas.microsoft.com/office/drawing/2010/main"/>
+                        <a14:shadowObscured xmlns:a14="http://schemas.microsoft.com/office/drawing/2010/main" xmlns:wps="http://schemas.microsoft.com/office/word/2010/wordprocessingShape" xmlns:wpi="http://schemas.microsoft.com/office/word/2010/wordprocessingInk" xmlns:wpg="http://schemas.microsoft.com/office/word/2010/wordprocessingGroup" xmlns:w14="http://schemas.microsoft.com/office/word/2010/wordml" xmlns:w="http://schemas.openxmlformats.org/wordprocessingml/2006/main" xmlns:w10="urn:schemas-microsoft-com:office:word" xmlns:wp14="http://schemas.microsoft.com/office/word/2010/wordprocessingDrawing" xmlns:v="urn:schemas-microsoft-com:vml" xmlns:o="urn:schemas-microsoft-com:office:office" xmlns:mc="http://schemas.openxmlformats.org/markup-compatibility/2006" xmlns:wpc="http://schemas.microsoft.com/office/word/2010/wordprocessingCanvas" xmlns=""/>
                       </a:ext>
                     </a:extLst>
                   </pic:spPr>
@@ -10130,7 +10080,7 @@
           <w:left w:w="70" w:type="dxa"/>
           <w:right w:w="70" w:type="dxa"/>
         </w:tblCellMar>
-        <w:tblLook w:val="00A0" w:firstRow="1" w:lastRow="0" w:firstColumn="1" w:lastColumn="0" w:noHBand="0" w:noVBand="0"/>
+        <w:tblLook w:val="00A0"/>
       </w:tblPr>
       <w:tblGrid>
         <w:gridCol w:w="1073"/>
@@ -10959,13 +10909,6 @@
                 <w:rFonts w:ascii="Arial" w:hAnsi="Arial" w:cs="Arial"/>
                 <w:lang w:val="es-AR"/>
               </w:rPr>
-              <w:t xml:space="preserve"> </w:t>
-            </w:r>
-            <w:r>
-              <w:rPr>
-                <w:rFonts w:ascii="Arial" w:hAnsi="Arial" w:cs="Arial"/>
-                <w:lang w:val="es-AR"/>
-              </w:rPr>
               <w:fldChar w:fldCharType="begin">
                 <w:ffData>
                   <w:name w:val="Casilla5"/>
@@ -11456,13 +11399,6 @@
                 <w:rFonts w:ascii="Arial" w:hAnsi="Arial" w:cs="Arial"/>
                 <w:lang w:val="es-AR"/>
               </w:rPr>
-              <w:t xml:space="preserve"> </w:t>
-            </w:r>
-            <w:r>
-              <w:rPr>
-                <w:rFonts w:ascii="Arial" w:hAnsi="Arial" w:cs="Arial"/>
-                <w:lang w:val="es-AR"/>
-              </w:rPr>
               <w:t>registrar los datos del producto a publicar para alquiler.</w:t>
             </w:r>
           </w:p>
@@ -11548,13 +11484,6 @@
                 <w:lang w:val="es-AR"/>
               </w:rPr>
               <w:t>Post- Condiciones</w:t>
-            </w:r>
-            <w:r>
-              <w:rPr>
-                <w:rFonts w:ascii="Arial" w:hAnsi="Arial" w:cs="Arial"/>
-                <w:lang w:val="es-AR"/>
-              </w:rPr>
-              <w:t xml:space="preserve"> </w:t>
             </w:r>
           </w:p>
           <w:p>
@@ -13551,15 +13480,7 @@
           <w:i/>
           <w:u w:val="single"/>
         </w:rPr>
-        <w:t>– CU  0</w:t>
-      </w:r>
-      <w:r>
-        <w:rPr>
-          <w:rFonts w:ascii="Arial" w:hAnsi="Arial" w:cs="Arial"/>
-          <w:i/>
-          <w:u w:val="single"/>
-        </w:rPr>
-        <w:t>4 P</w:t>
+        <w:t>– CU  04 P</w:t>
       </w:r>
       <w:r>
         <w:rPr>
@@ -13577,14 +13498,6 @@
           <w:i/>
           <w:u w:val="single"/>
         </w:rPr>
-        <w:t xml:space="preserve"> </w:t>
-      </w:r>
-      <w:r>
-        <w:rPr>
-          <w:rFonts w:ascii="Arial" w:hAnsi="Arial" w:cs="Arial"/>
-          <w:i/>
-          <w:u w:val="single"/>
-        </w:rPr>
         <w:t>(curso normal)</w:t>
       </w:r>
     </w:p>
@@ -13592,10 +13505,10 @@
       <w:r>
         <w:rPr>
           <w:noProof/>
-          <w:lang w:eastAsia="es-ES_tradnl"/>
+          <w:lang w:val="es-ES" w:eastAsia="es-ES"/>
         </w:rPr>
         <w:drawing>
-          <wp:inline distT="0" distB="0" distL="0" distR="0" wp14:anchorId="3C9BEA48" wp14:editId="536CD84E">
+          <wp:inline distT="0" distB="0" distL="0" distR="0">
             <wp:extent cx="5185650" cy="1819275"/>
             <wp:effectExtent l="0" t="0" r="0" b="0"/>
             <wp:docPr id="10" name="Imagen 10"/>
@@ -13610,7 +13523,7 @@
                     <pic:cNvPicPr/>
                   </pic:nvPicPr>
                   <pic:blipFill rotWithShape="1">
-                    <a:blip r:embed="rId9"/>
+                    <a:blip r:embed="rId8"/>
                     <a:srcRect l="25926" t="28546" r="10229" b="31615"/>
                     <a:stretch/>
                   </pic:blipFill>
@@ -13627,7 +13540,7 @@
                     </a:ln>
                     <a:extLst>
                       <a:ext uri="{53640926-AAD7-44D8-BBD7-CCE9431645EC}">
-                        <a14:shadowObscured xmlns:a14="http://schemas.microsoft.com/office/drawing/2010/main"/>
+                        <a14:shadowObscured xmlns:a14="http://schemas.microsoft.com/office/drawing/2010/main" xmlns:wps="http://schemas.microsoft.com/office/word/2010/wordprocessingShape" xmlns:wpi="http://schemas.microsoft.com/office/word/2010/wordprocessingInk" xmlns:wpg="http://schemas.microsoft.com/office/word/2010/wordprocessingGroup" xmlns:w14="http://schemas.microsoft.com/office/word/2010/wordml" xmlns:w="http://schemas.openxmlformats.org/wordprocessingml/2006/main" xmlns:w10="urn:schemas-microsoft-com:office:word" xmlns:wp14="http://schemas.microsoft.com/office/word/2010/wordprocessingDrawing" xmlns:v="urn:schemas-microsoft-com:vml" xmlns:o="urn:schemas-microsoft-com:office:office" xmlns:mc="http://schemas.openxmlformats.org/markup-compatibility/2006" xmlns:wpc="http://schemas.microsoft.com/office/word/2010/wordprocessingCanvas" xmlns=""/>
                       </a:ext>
                     </a:extLst>
                   </pic:spPr>
@@ -13657,7 +13570,7 @@
           <w:left w:w="70" w:type="dxa"/>
           <w:right w:w="70" w:type="dxa"/>
         </w:tblCellMar>
-        <w:tblLook w:val="00A0" w:firstRow="1" w:lastRow="0" w:firstColumn="1" w:lastColumn="0" w:noHBand="0" w:noVBand="0"/>
+        <w:tblLook w:val="00A0"/>
       </w:tblPr>
       <w:tblGrid>
         <w:gridCol w:w="1073"/>
@@ -14486,13 +14399,6 @@
                 <w:rFonts w:ascii="Arial" w:hAnsi="Arial" w:cs="Arial"/>
                 <w:lang w:val="es-AR"/>
               </w:rPr>
-              <w:t xml:space="preserve"> </w:t>
-            </w:r>
-            <w:r>
-              <w:rPr>
-                <w:rFonts w:ascii="Arial" w:hAnsi="Arial" w:cs="Arial"/>
-                <w:lang w:val="es-AR"/>
-              </w:rPr>
               <w:fldChar w:fldCharType="begin">
                 <w:ffData>
                   <w:name w:val=""/>
@@ -14976,13 +14882,6 @@
                 <w:rFonts w:ascii="Arial" w:hAnsi="Arial" w:cs="Arial"/>
                 <w:lang w:val="es-AR"/>
               </w:rPr>
-              <w:t xml:space="preserve"> </w:t>
-            </w:r>
-            <w:r>
-              <w:rPr>
-                <w:rFonts w:ascii="Arial" w:hAnsi="Arial" w:cs="Arial"/>
-                <w:lang w:val="es-AR"/>
-              </w:rPr>
               <w:t>dar de baja publicaciones de productos de clientes.</w:t>
             </w:r>
           </w:p>
@@ -15069,13 +14968,6 @@
               </w:rPr>
               <w:t>Post- Condiciones</w:t>
             </w:r>
-            <w:r>
-              <w:rPr>
-                <w:rFonts w:ascii="Arial" w:hAnsi="Arial" w:cs="Arial"/>
-                <w:lang w:val="es-AR"/>
-              </w:rPr>
-              <w:t xml:space="preserve"> </w:t>
-            </w:r>
           </w:p>
           <w:p>
             <w:pPr>
@@ -15536,14 +15428,7 @@
                 <w:rFonts w:ascii="Arial" w:hAnsi="Arial" w:cs="Arial"/>
                 <w:lang w:val="es-AR"/>
               </w:rPr>
-              <w:t xml:space="preserve">3- </w:t>
-            </w:r>
-            <w:r>
-              <w:rPr>
-                <w:rFonts w:ascii="Arial" w:hAnsi="Arial" w:cs="Arial"/>
-                <w:lang w:val="es-AR"/>
-              </w:rPr>
-              <w:t>El RP busca la publicación y esta existe.</w:t>
+              <w:t>3- El RP busca la publicación y esta existe.</w:t>
             </w:r>
           </w:p>
         </w:tc>
@@ -15965,15 +15850,6 @@
                 <w:lang w:val="es-AR"/>
               </w:rPr>
               <w:t>Fuente</w:t>
-            </w:r>
-            <w:r>
-              <w:rPr>
-                <w:rFonts w:ascii="Arial" w:hAnsi="Arial" w:cs="Arial"/>
-                <w:b/>
-                <w:bCs/>
-                <w:lang w:val="es-AR"/>
-              </w:rPr>
-              <w:t xml:space="preserve"> </w:t>
             </w:r>
             <w:r>
               <w:rPr>
@@ -16663,23 +16539,7 @@
           <w:i/>
           <w:u w:val="single"/>
         </w:rPr>
-        <w:t xml:space="preserve">– CU  </w:t>
-      </w:r>
-      <w:r>
-        <w:rPr>
-          <w:rFonts w:ascii="Arial" w:hAnsi="Arial" w:cs="Arial"/>
-          <w:i/>
-          <w:u w:val="single"/>
-        </w:rPr>
-        <w:t>05</w:t>
-      </w:r>
-      <w:r>
-        <w:rPr>
-          <w:rFonts w:ascii="Arial" w:hAnsi="Arial" w:cs="Arial"/>
-          <w:i/>
-          <w:u w:val="single"/>
-        </w:rPr>
-        <w:t xml:space="preserve"> </w:t>
+        <w:t>– CU  05</w:t>
       </w:r>
       <w:r>
         <w:rPr>
@@ -16697,7 +16557,17 @@
           <w:u w:val="single"/>
           <w:lang w:val="es-AR"/>
         </w:rPr>
-        <w:t>ar de baja la publicación de un producto</w:t>
+        <w:t xml:space="preserve">ar de baja la publicación de un </w:t>
+      </w:r>
+      <w:proofErr w:type="gramStart"/>
+      <w:r>
+        <w:rPr>
+          <w:rFonts w:ascii="Arial" w:hAnsi="Arial" w:cs="Arial"/>
+          <w:i/>
+          <w:u w:val="single"/>
+          <w:lang w:val="es-AR"/>
+        </w:rPr>
+        <w:t>producto</w:t>
       </w:r>
       <w:r>
         <w:rPr>
@@ -16705,16 +16575,26 @@
           <w:i/>
           <w:u w:val="single"/>
         </w:rPr>
-        <w:t xml:space="preserve"> </w:t>
+        <w:t>(</w:t>
       </w:r>
+      <w:proofErr w:type="gramEnd"/>
       <w:r>
         <w:rPr>
           <w:rFonts w:ascii="Arial" w:hAnsi="Arial" w:cs="Arial"/>
           <w:i/>
           <w:u w:val="single"/>
         </w:rPr>
-        <w:t>(curso normal)</w:t>
+        <w:t>curso normal)</w:t>
       </w:r>
+    </w:p>
+    <w:p>
+      <w:pPr>
+        <w:rPr>
+          <w:rFonts w:ascii="Arial" w:hAnsi="Arial" w:cs="Arial"/>
+          <w:i/>
+          <w:u w:val="single"/>
+        </w:rPr>
+      </w:pPr>
     </w:p>
     <w:p>
       <w:pPr>
@@ -16730,10 +16610,10 @@
       <w:r>
         <w:rPr>
           <w:noProof/>
-          <w:lang w:eastAsia="es-ES_tradnl"/>
+          <w:lang w:val="es-ES" w:eastAsia="es-ES"/>
         </w:rPr>
         <w:drawing>
-          <wp:inline distT="0" distB="0" distL="0" distR="0" wp14:anchorId="4E34DD25" wp14:editId="5D14AA4F">
+          <wp:inline distT="0" distB="0" distL="0" distR="0">
             <wp:extent cx="5185650" cy="1819275"/>
             <wp:effectExtent l="0" t="0" r="0" b="0"/>
             <wp:docPr id="11" name="Imagen 11"/>
@@ -16748,7 +16628,7 @@
                     <pic:cNvPicPr/>
                   </pic:nvPicPr>
                   <pic:blipFill rotWithShape="1">
-                    <a:blip r:embed="rId9"/>
+                    <a:blip r:embed="rId8"/>
                     <a:srcRect l="25926" t="28546" r="10229" b="31615"/>
                     <a:stretch/>
                   </pic:blipFill>
@@ -16765,7 +16645,7 @@
                     </a:ln>
                     <a:extLst>
                       <a:ext uri="{53640926-AAD7-44D8-BBD7-CCE9431645EC}">
-                        <a14:shadowObscured xmlns:a14="http://schemas.microsoft.com/office/drawing/2010/main"/>
+                        <a14:shadowObscured xmlns:a14="http://schemas.microsoft.com/office/drawing/2010/main" xmlns:wps="http://schemas.microsoft.com/office/word/2010/wordprocessingShape" xmlns:wpi="http://schemas.microsoft.com/office/word/2010/wordprocessingInk" xmlns:wpg="http://schemas.microsoft.com/office/word/2010/wordprocessingGroup" xmlns:w14="http://schemas.microsoft.com/office/word/2010/wordml" xmlns:w="http://schemas.openxmlformats.org/wordprocessingml/2006/main" xmlns:w10="urn:schemas-microsoft-com:office:word" xmlns:wp14="http://schemas.microsoft.com/office/word/2010/wordprocessingDrawing" xmlns:v="urn:schemas-microsoft-com:vml" xmlns:o="urn:schemas-microsoft-com:office:office" xmlns:mc="http://schemas.openxmlformats.org/markup-compatibility/2006" xmlns:wpc="http://schemas.microsoft.com/office/word/2010/wordprocessingCanvas" xmlns=""/>
                       </a:ext>
                     </a:extLst>
                   </pic:spPr>
@@ -16788,7 +16668,7 @@
 </file>
 
 <file path=word/numbering.xml><?xml version="1.0" encoding="utf-8"?>
-<w:numbering xmlns:wpc="http://schemas.microsoft.com/office/word/2010/wordprocessingCanvas" xmlns:mc="http://schemas.openxmlformats.org/markup-compatibility/2006" xmlns:o="urn:schemas-microsoft-com:office:office" xmlns:r="http://schemas.openxmlformats.org/officeDocument/2006/relationships" xmlns:m="http://schemas.openxmlformats.org/officeDocument/2006/math" xmlns:v="urn:schemas-microsoft-com:vml" xmlns:wp14="http://schemas.microsoft.com/office/word/2010/wordprocessingDrawing" xmlns:wp="http://schemas.openxmlformats.org/drawingml/2006/wordprocessingDrawing" xmlns:w10="urn:schemas-microsoft-com:office:word" xmlns:w="http://schemas.openxmlformats.org/wordprocessingml/2006/main" xmlns:w14="http://schemas.microsoft.com/office/word/2010/wordml" xmlns:wpg="http://schemas.microsoft.com/office/word/2010/wordprocessingGroup" xmlns:wpi="http://schemas.microsoft.com/office/word/2010/wordprocessingInk" xmlns:wne="http://schemas.microsoft.com/office/word/2006/wordml" xmlns:wps="http://schemas.microsoft.com/office/word/2010/wordprocessingShape" mc:Ignorable="w14 wp14">
+<w:numbering xmlns:ve="http://schemas.openxmlformats.org/markup-compatibility/2006" xmlns:o="urn:schemas-microsoft-com:office:office" xmlns:r="http://schemas.openxmlformats.org/officeDocument/2006/relationships" xmlns:m="http://schemas.openxmlformats.org/officeDocument/2006/math" xmlns:v="urn:schemas-microsoft-com:vml" xmlns:wp="http://schemas.openxmlformats.org/drawingml/2006/wordprocessingDrawing" xmlns:w10="urn:schemas-microsoft-com:office:word" xmlns:w="http://schemas.openxmlformats.org/wordprocessingml/2006/main" xmlns:wne="http://schemas.microsoft.com/office/word/2006/wordml">
   <w:abstractNum w:abstractNumId="0">
     <w:nsid w:val="01914139"/>
     <w:multiLevelType w:val="multilevel"/>
@@ -17630,7 +17510,7 @@
 </file>
 
 <file path=word/styles.xml><?xml version="1.0" encoding="utf-8"?>
-<w:styles xmlns:mc="http://schemas.openxmlformats.org/markup-compatibility/2006" xmlns:r="http://schemas.openxmlformats.org/officeDocument/2006/relationships" xmlns:w="http://schemas.openxmlformats.org/wordprocessingml/2006/main" xmlns:w14="http://schemas.microsoft.com/office/word/2010/wordml" mc:Ignorable="w14">
+<w:styles xmlns:r="http://schemas.openxmlformats.org/officeDocument/2006/relationships" xmlns:w="http://schemas.openxmlformats.org/wordprocessingml/2006/main">
   <w:docDefaults>
     <w:rPrDefault>
       <w:rPr>
@@ -17789,6 +17669,7 @@
   <w:style w:type="paragraph" w:default="1" w:styleId="Normal">
     <w:name w:val="Normal"/>
     <w:qFormat/>
+    <w:rsid w:val="000C21F3"/>
     <w:rPr>
       <w:lang w:val="es-ES_tradnl"/>
     </w:rPr>
@@ -17842,6 +17723,7 @@
   <w:style w:type="character" w:default="1" w:styleId="Fuentedeprrafopredeter">
     <w:name w:val="Default Paragraph Font"/>
     <w:uiPriority w:val="1"/>
+    <w:semiHidden/>
     <w:unhideWhenUsed/>
   </w:style>
   <w:style w:type="table" w:default="1" w:styleId="Tablanormal">
@@ -17849,6 +17731,7 @@
     <w:uiPriority w:val="99"/>
     <w:semiHidden/>
     <w:unhideWhenUsed/>
+    <w:qFormat/>
     <w:tblPr>
       <w:tblInd w:w="0" w:type="dxa"/>
       <w:tblCellMar>

</xml_diff>